<commit_message>
Word updated with Jenkins
</commit_message>
<xml_diff>
--- a/tic-tac-toe-enunciado/src/main/resources/memoria.docx
+++ b/tic-tac-toe-enunciado/src/main/resources/memoria.docx
@@ -407,8 +407,6 @@
         </w:rPr>
         <w:br w:type="page"/>
       </w:r>
-      <w:bookmarkStart w:id="1" w:name="_GoBack"/>
-      <w:bookmarkEnd w:id="1"/>
     </w:p>
     <w:p>
       <w:pPr>
@@ -449,8 +447,189 @@
         <w:t>Jenkins</w:t>
       </w:r>
     </w:p>
+    <w:p>
+      <w:pPr>
+        <w:ind w:left="720"/>
+        <w:rPr>
+          <w:sz w:val="24"/>
+          <w:szCs w:val="24"/>
+        </w:rPr>
+      </w:pPr>
+      <w:r>
+        <w:rPr>
+          <w:sz w:val="24"/>
+          <w:szCs w:val="24"/>
+        </w:rPr>
+        <w:t xml:space="preserve">Tras la tutoría que tuvimos para el funcionamiento de Jenkins en Windows, realizamos varios scripts, con lo cual nos facilito mucho la hora de implementarlo en la práctica. Decidimos subirlo a </w:t>
+      </w:r>
+      <w:proofErr w:type="spellStart"/>
+      <w:r>
+        <w:rPr>
+          <w:sz w:val="24"/>
+          <w:szCs w:val="24"/>
+        </w:rPr>
+        <w:t>github</w:t>
+      </w:r>
+      <w:proofErr w:type="spellEnd"/>
+      <w:r>
+        <w:rPr>
+          <w:sz w:val="24"/>
+          <w:szCs w:val="24"/>
+        </w:rPr>
+        <w:t xml:space="preserve"> a un repositorio público en cual es el siguiente </w:t>
+      </w:r>
+      <w:hyperlink r:id="rId9" w:history="1">
+        <w:r>
+          <w:rPr>
+            <w:rStyle w:val="Hipervnculo"/>
+            <w:sz w:val="24"/>
+            <w:szCs w:val="24"/>
+          </w:rPr>
+          <w:t>https://github.com/isaaclo97/Practica1-AIS</w:t>
+        </w:r>
+      </w:hyperlink>
+      <w:r>
+        <w:rPr>
+          <w:sz w:val="24"/>
+          <w:szCs w:val="24"/>
+        </w:rPr>
+        <w:t xml:space="preserve"> de esta manera puedes ver los cambios realizados con los diferentes </w:t>
+      </w:r>
+      <w:proofErr w:type="spellStart"/>
+      <w:r>
+        <w:rPr>
+          <w:sz w:val="24"/>
+          <w:szCs w:val="24"/>
+        </w:rPr>
+        <w:t>commits</w:t>
+      </w:r>
+      <w:proofErr w:type="spellEnd"/>
+      <w:r>
+        <w:rPr>
+          <w:sz w:val="24"/>
+          <w:szCs w:val="24"/>
+        </w:rPr>
+        <w:t xml:space="preserve">. El funcionamiento es coger de dicha dirección una vez configurado el Jenkins correctamente, dando el JAVA_HOME directamente desde el script y la dirección de la consola. Se tuvo que poner -f junto con el nombre de la carpeta del proyecto, finalmente recogemos del </w:t>
+      </w:r>
+      <w:proofErr w:type="gramStart"/>
+      <w:r>
+        <w:rPr>
+          <w:sz w:val="24"/>
+          <w:szCs w:val="24"/>
+        </w:rPr>
+        <w:t>target</w:t>
+      </w:r>
+      <w:proofErr w:type="gramEnd"/>
+      <w:r>
+        <w:rPr>
+          <w:sz w:val="24"/>
+          <w:szCs w:val="24"/>
+        </w:rPr>
+        <w:t xml:space="preserve"> los diferentes resultados y ya conseguimos que muestre los diferentes resultados.</w:t>
+      </w:r>
+    </w:p>
+    <w:p>
+      <w:pPr>
+        <w:ind w:left="720"/>
+        <w:rPr>
+          <w:sz w:val="24"/>
+          <w:szCs w:val="24"/>
+        </w:rPr>
+      </w:pPr>
+      <w:bookmarkStart w:id="1" w:name="_GoBack"/>
+      <w:r>
+        <w:rPr>
+          <w:noProof/>
+        </w:rPr>
+        <w:drawing>
+          <wp:inline distT="0" distB="0" distL="0" distR="0" wp14:anchorId="3EDC5C4D" wp14:editId="34C852D7">
+            <wp:extent cx="5400040" cy="1911350"/>
+            <wp:effectExtent l="0" t="0" r="0" b="0"/>
+            <wp:docPr id="3" name="Imagen 3"/>
+            <wp:cNvGraphicFramePr>
+              <a:graphicFrameLocks xmlns:a="http://schemas.openxmlformats.org/drawingml/2006/main" noChangeAspect="1"/>
+            </wp:cNvGraphicFramePr>
+            <a:graphic xmlns:a="http://schemas.openxmlformats.org/drawingml/2006/main">
+              <a:graphicData uri="http://schemas.openxmlformats.org/drawingml/2006/picture">
+                <pic:pic xmlns:pic="http://schemas.openxmlformats.org/drawingml/2006/picture">
+                  <pic:nvPicPr>
+                    <pic:cNvPr id="1" name=""/>
+                    <pic:cNvPicPr/>
+                  </pic:nvPicPr>
+                  <pic:blipFill>
+                    <a:blip r:embed="rId10"/>
+                    <a:stretch>
+                      <a:fillRect/>
+                    </a:stretch>
+                  </pic:blipFill>
+                  <pic:spPr>
+                    <a:xfrm>
+                      <a:off x="0" y="0"/>
+                      <a:ext cx="5400040" cy="1911350"/>
+                    </a:xfrm>
+                    <a:prstGeom prst="rect">
+                      <a:avLst/>
+                    </a:prstGeom>
+                  </pic:spPr>
+                </pic:pic>
+              </a:graphicData>
+            </a:graphic>
+          </wp:inline>
+        </w:drawing>
+      </w:r>
+      <w:bookmarkEnd w:id="1"/>
+    </w:p>
+    <w:p>
+      <w:pPr>
+        <w:ind w:left="720"/>
+        <w:rPr>
+          <w:sz w:val="24"/>
+          <w:szCs w:val="24"/>
+        </w:rPr>
+      </w:pPr>
+      <w:r>
+        <w:rPr>
+          <w:noProof/>
+        </w:rPr>
+        <w:drawing>
+          <wp:inline distT="0" distB="0" distL="0" distR="0" wp14:anchorId="3E28C8BF" wp14:editId="7EC5A0B7">
+            <wp:extent cx="5400040" cy="2376805"/>
+            <wp:effectExtent l="0" t="0" r="0" b="4445"/>
+            <wp:docPr id="4" name="Imagen 4"/>
+            <wp:cNvGraphicFramePr>
+              <a:graphicFrameLocks xmlns:a="http://schemas.openxmlformats.org/drawingml/2006/main" noChangeAspect="1"/>
+            </wp:cNvGraphicFramePr>
+            <a:graphic xmlns:a="http://schemas.openxmlformats.org/drawingml/2006/main">
+              <a:graphicData uri="http://schemas.openxmlformats.org/drawingml/2006/picture">
+                <pic:pic xmlns:pic="http://schemas.openxmlformats.org/drawingml/2006/picture">
+                  <pic:nvPicPr>
+                    <pic:cNvPr id="1" name=""/>
+                    <pic:cNvPicPr/>
+                  </pic:nvPicPr>
+                  <pic:blipFill>
+                    <a:blip r:embed="rId11"/>
+                    <a:stretch>
+                      <a:fillRect/>
+                    </a:stretch>
+                  </pic:blipFill>
+                  <pic:spPr>
+                    <a:xfrm>
+                      <a:off x="0" y="0"/>
+                      <a:ext cx="5400040" cy="2376805"/>
+                    </a:xfrm>
+                    <a:prstGeom prst="rect">
+                      <a:avLst/>
+                    </a:prstGeom>
+                  </pic:spPr>
+                </pic:pic>
+              </a:graphicData>
+            </a:graphic>
+          </wp:inline>
+        </w:drawing>
+      </w:r>
+    </w:p>
     <w:sectPr>
-      <w:footerReference w:type="default" r:id="rId9"/>
+      <w:footerReference w:type="default" r:id="rId12"/>
       <w:pgSz w:w="11906" w:h="16838"/>
       <w:pgMar w:top="1417" w:right="1701" w:bottom="1417" w:left="1701" w:header="708" w:footer="708" w:gutter="0"/>
       <w:cols w:space="708"/>
@@ -496,6 +675,7 @@
         <w:docPartUnique/>
       </w:docPartObj>
     </w:sdtPr>
+    <w:sdtEndPr/>
     <w:sdtContent>
       <w:p>
         <w:pPr>
@@ -1222,6 +1402,29 @@
     <w:uiPriority w:val="99"/>
     <w:rsid w:val="006E3B64"/>
   </w:style>
+  <w:style w:type="character" w:styleId="Hipervnculo">
+    <w:name w:val="Hyperlink"/>
+    <w:basedOn w:val="Fuentedeprrafopredeter"/>
+    <w:uiPriority w:val="99"/>
+    <w:unhideWhenUsed/>
+    <w:rsid w:val="00BA06C0"/>
+    <w:rPr>
+      <w:color w:val="0563C1" w:themeColor="hyperlink"/>
+      <w:u w:val="single"/>
+    </w:rPr>
+  </w:style>
+  <w:style w:type="character" w:styleId="Mencinsinresolver">
+    <w:name w:val="Unresolved Mention"/>
+    <w:basedOn w:val="Fuentedeprrafopredeter"/>
+    <w:uiPriority w:val="99"/>
+    <w:semiHidden/>
+    <w:unhideWhenUsed/>
+    <w:rsid w:val="00BA06C0"/>
+    <w:rPr>
+      <w:color w:val="808080"/>
+      <w:shd w:val="clear" w:color="auto" w:fill="E6E6E6"/>
+    </w:rPr>
+  </w:style>
 </w:styles>
 </file>
 

</xml_diff>